<commit_message>
output dataset code development is completed
</commit_message>
<xml_diff>
--- a/Thesis/Thesis.docx
+++ b/Thesis/Thesis.docx
@@ -11617,13 +11617,7 @@
                   <w:rPr>
                     <w:rFonts w:ascii="Cambria Math" w:hAnsi="Cambria Math"/>
                   </w:rPr>
-                  <m:t>if</m:t>
-                </m:r>
-                <m:r>
-                  <w:rPr>
-                    <w:rFonts w:ascii="Cambria Math" w:hAnsi="Cambria Math"/>
-                  </w:rPr>
-                  <m:t>  </m:t>
+                  <m:t>if  </m:t>
                 </m:r>
                 <m:sSubSup>
                   <m:sSubSupPr>
@@ -11807,7 +11801,28 @@
         <w:t>in output dataset.</w:t>
       </w:r>
       <w:r>
-        <w:t xml:space="preserve"> Ranking vector represents the descending ranking from the highest return to lowest return. </w:t>
+        <w:t xml:space="preserve"> Ranking vector represents the descending ranking from the highest </w:t>
+      </w:r>
+      <w:r>
+        <w:t xml:space="preserve">absolute </w:t>
+      </w:r>
+      <w:r>
+        <w:t xml:space="preserve">return to lowest </w:t>
+      </w:r>
+      <w:r>
+        <w:t xml:space="preserve">absolute </w:t>
+      </w:r>
+      <w:r>
+        <w:t>return.</w:t>
+      </w:r>
+      <w:r>
+        <w:t xml:space="preserve"> </w:t>
+      </w:r>
+      <w:r>
+        <w:t xml:space="preserve">The return values that have the same absolute value has equal ranking. </w:t>
+      </w:r>
+      <w:r>
+        <w:t xml:space="preserve"> </w:t>
       </w:r>
       <w:r>
         <w:t xml:space="preserve">In this design, </w:t>
@@ -11960,13 +11975,7 @@
         <w:rPr>
           <w:rFonts w:eastAsiaTheme="minorEastAsia"/>
         </w:rPr>
-        <w:t>ranking</w:t>
-      </w:r>
-      <w:r>
-        <w:rPr>
-          <w:rFonts w:eastAsiaTheme="minorEastAsia"/>
-        </w:rPr>
-        <w:t xml:space="preserve"> vector </w:t>
+        <w:t xml:space="preserve">ranking vector </w:t>
       </w:r>
       <m:oMath>
         <m:sSup>
@@ -12354,13 +12363,7 @@
                   <w:rPr>
                     <w:rFonts w:ascii="Cambria Math" w:hAnsi="Cambria Math"/>
                   </w:rPr>
-                  <m:t>if</m:t>
-                </m:r>
-                <m:r>
-                  <w:rPr>
-                    <w:rFonts w:ascii="Cambria Math" w:hAnsi="Cambria Math"/>
-                  </w:rPr>
-                  <m:t>  </m:t>
+                  <m:t>if  </m:t>
                 </m:r>
                 <m:sSubSup>
                   <m:sSubSupPr>
@@ -12531,9 +12534,12 @@
         <w:pStyle w:val="Heading3"/>
       </w:pPr>
       <w:r>
-        <w:t>Ordinal Prediction of Bins</w:t>
+        <w:t xml:space="preserve">Ordinal </w:t>
       </w:r>
       <w:bookmarkEnd w:id="9"/>
+      <w:r>
+        <w:t>Bin Prediction</w:t>
+      </w:r>
     </w:p>
     <w:p>
       <w:pPr>
@@ -12599,10 +12605,7 @@
         <w:t>ordinal value has greater interval boundaries.</w:t>
       </w:r>
       <w:r>
-        <w:t xml:space="preserve"> </w:t>
-      </w:r>
-      <w:r>
-        <w:t xml:space="preserve">In this design, </w:t>
+        <w:t xml:space="preserve"> In this design, </w:t>
       </w:r>
       <w:r>
         <w:t xml:space="preserve">for an observation </w:t>
@@ -13092,19 +13095,16 @@
         <w:t xml:space="preserve">Draft of Output Dataset for </w:t>
       </w:r>
       <w:r>
-        <w:t>Ordinal Prediction of Bins</w:t>
+        <w:t xml:space="preserve">Ordinal </w:t>
       </w:r>
       <w:bookmarkEnd w:id="10"/>
-    </w:p>
-    <w:p>
-      <w:r>
-        <w:t xml:space="preserve">If an exchange return value is negative, then corresponding element in positive </w:t>
-      </w:r>
-      <w:r>
-        <w:t>bin vector</w:t>
-      </w:r>
-      <w:r>
-        <w:t xml:space="preserve"> is set as zero. This logic is represented in Formula (##):</w:t>
+      <w:r>
+        <w:t>Bin Prediction</w:t>
+      </w:r>
+    </w:p>
+    <w:p>
+      <w:r>
+        <w:t>If an exchange return value is negative, then corresponding element in positive bin vector is set as zero. This logic is represented in Formula (##):</w:t>
       </w:r>
     </w:p>
     <w:tbl>
@@ -13198,19 +13198,7 @@
                   <w:rPr>
                     <w:rFonts w:ascii="Cambria Math" w:hAnsi="Cambria Math"/>
                   </w:rPr>
-                  <m:t>if</m:t>
-                </m:r>
-                <m:r>
-                  <w:rPr>
-                    <w:rFonts w:ascii="Cambria Math" w:hAnsi="Cambria Math"/>
-                  </w:rPr>
-                  <m:t> </m:t>
-                </m:r>
-                <m:r>
-                  <w:rPr>
-                    <w:rFonts w:ascii="Cambria Math" w:hAnsi="Cambria Math"/>
-                  </w:rPr>
-                  <m:t> </m:t>
+                  <m:t>if  </m:t>
                 </m:r>
                 <m:sSubSup>
                   <m:sSubSupPr>
@@ -13380,7 +13368,10 @@
         <w:pStyle w:val="Heading3"/>
       </w:pPr>
       <w:r>
-        <w:t>Binary Prediction of Bins</w:t>
+        <w:t xml:space="preserve">Binary </w:t>
+      </w:r>
+      <w:r>
+        <w:t>Bin Prediction</w:t>
       </w:r>
     </w:p>
     <w:p>
@@ -13606,13 +13597,7 @@
         <w:rPr>
           <w:rFonts w:eastAsiaTheme="minorEastAsia"/>
         </w:rPr>
-        <w:t>,</w:t>
-      </w:r>
-      <w:r>
-        <w:rPr>
-          <w:rFonts w:eastAsiaTheme="minorEastAsia"/>
-        </w:rPr>
-        <w:t xml:space="preserve"> for a bin interval </w:t>
+        <w:t xml:space="preserve">, for a bin interval </w:t>
       </w:r>
       <m:oMath>
         <m:r>
@@ -13644,19 +13629,7 @@
         <w:rPr>
           <w:rFonts w:eastAsiaTheme="minorEastAsia"/>
         </w:rPr>
-        <w:t xml:space="preserve"> </w:t>
-      </w:r>
-      <w:r>
-        <w:rPr>
-          <w:rFonts w:eastAsiaTheme="minorEastAsia"/>
-        </w:rPr>
-        <w:t>,</w:t>
-      </w:r>
-      <w:r>
-        <w:rPr>
-          <w:rFonts w:eastAsiaTheme="minorEastAsia"/>
-        </w:rPr>
-        <w:t xml:space="preserve">ranking vector </w:t>
+        <w:t xml:space="preserve"> ,ranking vector </w:t>
       </w:r>
       <m:oMath>
         <m:sSubSup>
@@ -13885,13 +13858,7 @@
                   <w:rPr>
                     <w:rFonts w:ascii="Cambria Math" w:hAnsi="Cambria Math"/>
                   </w:rPr>
-                  <m:t xml:space="preserve">, </m:t>
-                </m:r>
-                <m:r>
-                  <w:rPr>
-                    <w:rFonts w:ascii="Cambria Math" w:hAnsi="Cambria Math"/>
-                  </w:rPr>
-                  <m:t xml:space="preserve"> ∀ </m:t>
+                  <m:t xml:space="preserve">,  ∀ </m:t>
                 </m:r>
                 <m:sSubSup>
                   <m:sSubSupPr>
@@ -14079,9 +14046,12 @@
       </w:pPr>
       <w:bookmarkStart w:id="11" w:name="_Ref111373493"/>
       <w:r>
-        <w:t>Draft of Output Dataset for Binary Prediction of Bins</w:t>
+        <w:t xml:space="preserve">Draft of Output Dataset for Binary </w:t>
       </w:r>
       <w:bookmarkEnd w:id="11"/>
+      <w:r>
+        <w:t>Bin Prediction</w:t>
+      </w:r>
     </w:p>
     <w:p>
       <w:r>
@@ -14548,13 +14518,7 @@
                   <w:rPr>
                     <w:rFonts w:ascii="Cambria Math" w:hAnsi="Cambria Math"/>
                   </w:rPr>
-                  <m:t>=0</m:t>
-                </m:r>
-                <m:r>
-                  <w:rPr>
-                    <w:rFonts w:ascii="Cambria Math" w:hAnsi="Cambria Math"/>
-                  </w:rPr>
-                  <m:t>,</m:t>
+                  <m:t>=0,</m:t>
                 </m:r>
                 <m:r>
                   <m:rPr>
@@ -14569,19 +14533,7 @@
                   <w:rPr>
                     <w:rFonts w:ascii="Cambria Math" w:hAnsi="Cambria Math"/>
                   </w:rPr>
-                  <m:t>i</m:t>
-                </m:r>
-                <m:r>
-                  <w:rPr>
-                    <w:rFonts w:ascii="Cambria Math" w:hAnsi="Cambria Math"/>
-                  </w:rPr>
-                  <m:t>f</m:t>
-                </m:r>
-                <m:r>
-                  <w:rPr>
-                    <w:rFonts w:ascii="Cambria Math" w:hAnsi="Cambria Math"/>
-                  </w:rPr>
-                  <m:t>  </m:t>
+                  <m:t>if  </m:t>
                 </m:r>
                 <m:nary>
                   <m:naryPr>

</xml_diff>